<commit_message>
Error con caracter espacio  pendiente de solucion
</commit_message>
<xml_diff>
--- a/Herramientas/textoPrueba.docx
+++ b/Herramientas/textoPrueba.docx
@@ -165,6 +165,8 @@
       <w:r>
         <w:t>).A través del análisis realizado en este artículo se puede observar una analogía entre las lesiones articulares demostradas en diversos estudios y las lesiones articulares definidas desde el punto de vista osteopático (AU)"</w:t>
       </w:r>
+      <w:bookmarkStart w:id="1" w:name="_GoBack"/>
+      <w:bookmarkEnd w:id="1"/>
     </w:p>
     <w:p>
       <w:r>
@@ -174,8 +176,6 @@
       <w:r>
         <w:t>con :</w:t>
       </w:r>
-      <w:bookmarkStart w:id="1" w:name="_GoBack"/>
-      <w:bookmarkEnd w:id="1"/>
       <w:proofErr w:type="gramEnd"/>
     </w:p>
     <w:p>
@@ -207,6 +207,368 @@
         <w:t>realizaron 3 grupos focales y 4 entrevistas, incluyéndose 23 mujeres. Las expectativas ante la AP se dirigen exclusivamente a su médico, siendo invisibles otros profesionales. Quieren una relación con su médico basada en la confianza. En sus experiencias de uso de la AP conviven 3 tipos de uso: acuden a sus citas, demandan atención solo ante patología aguda y no acuden a citas y revisiones. Existen elementos socioculturales relacionados con la accesibilidad. Conclusiones: Las mujeres gitanas mayores plantean sus expectativas y experiencias en los servicios de AP alrededor del binomio enfermedad/médico. Esperan una atención basada en la confianza y con una alta instrumentalización. Se observa un discurso con signos de cambio dirigidos hacia una participación más activa y reivindicativa en los servicios de AP (AU)"</w:t>
       </w:r>
     </w:p>
+    <w:tbl>
+      <w:tblPr>
+        <w:tblStyle w:val="Tablaconcuadrcula4-nfasis5"/>
+        <w:tblW w:w="0" w:type="auto"/>
+        <w:tblLook w:val="04A0" w:firstRow="1" w:lastRow="0" w:firstColumn="1" w:lastColumn="0" w:noHBand="0" w:noVBand="1"/>
+      </w:tblPr>
+      <w:tblGrid>
+        <w:gridCol w:w="3485"/>
+        <w:gridCol w:w="3485"/>
+        <w:gridCol w:w="3486"/>
+      </w:tblGrid>
+      <w:tr>
+        <w:trPr>
+          <w:cnfStyle w:val="100000000000" w:firstRow="1" w:lastRow="0" w:firstColumn="0" w:lastColumn="0" w:oddVBand="0" w:evenVBand="0" w:oddHBand="0" w:evenHBand="0" w:firstRowFirstColumn="0" w:firstRowLastColumn="0" w:lastRowFirstColumn="0" w:lastRowLastColumn="0"/>
+        </w:trPr>
+        <w:tc>
+          <w:tcPr>
+            <w:cnfStyle w:val="001000000000" w:firstRow="0" w:lastRow="0" w:firstColumn="1" w:lastColumn="0" w:oddVBand="0" w:evenVBand="0" w:oddHBand="0" w:evenHBand="0" w:firstRowFirstColumn="0" w:firstRowLastColumn="0" w:lastRowFirstColumn="0" w:lastRowLastColumn="0"/>
+            <w:tcW w:w="3485" w:type="dxa"/>
+          </w:tcPr>
+          <w:p>
+            <w:proofErr w:type="spellStart"/>
+            <w:r>
+              <w:t>Acronimo</w:t>
+            </w:r>
+            <w:proofErr w:type="spellEnd"/>
+          </w:p>
+        </w:tc>
+        <w:tc>
+          <w:tcPr>
+            <w:tcW w:w="3485" w:type="dxa"/>
+          </w:tcPr>
+          <w:p>
+            <w:pPr>
+              <w:cnfStyle w:val="100000000000" w:firstRow="1" w:lastRow="0" w:firstColumn="0" w:lastColumn="0" w:oddVBand="0" w:evenVBand="0" w:oddHBand="0" w:evenHBand="0" w:firstRowFirstColumn="0" w:firstRowLastColumn="0" w:lastRowFirstColumn="0" w:lastRowLastColumn="0"/>
+            </w:pPr>
+            <w:r>
+              <w:t>Forma larga identificada por la app</w:t>
+            </w:r>
+          </w:p>
+        </w:tc>
+        <w:tc>
+          <w:tcPr>
+            <w:tcW w:w="3486" w:type="dxa"/>
+          </w:tcPr>
+          <w:p>
+            <w:pPr>
+              <w:cnfStyle w:val="100000000000" w:firstRow="1" w:lastRow="0" w:firstColumn="0" w:lastColumn="0" w:oddVBand="0" w:evenVBand="0" w:oddHBand="0" w:evenHBand="0" w:firstRowFirstColumn="0" w:firstRowLastColumn="0" w:lastRowFirstColumn="0" w:lastRowLastColumn="0"/>
+            </w:pPr>
+            <w:r>
+              <w:t>FL diccionario</w:t>
+            </w:r>
+          </w:p>
+        </w:tc>
+      </w:tr>
+      <w:tr>
+        <w:trPr>
+          <w:cnfStyle w:val="000000100000" w:firstRow="0" w:lastRow="0" w:firstColumn="0" w:lastColumn="0" w:oddVBand="0" w:evenVBand="0" w:oddHBand="1" w:evenHBand="0" w:firstRowFirstColumn="0" w:firstRowLastColumn="0" w:lastRowFirstColumn="0" w:lastRowLastColumn="0"/>
+        </w:trPr>
+        <w:tc>
+          <w:tcPr>
+            <w:cnfStyle w:val="001000000000" w:firstRow="0" w:lastRow="0" w:firstColumn="1" w:lastColumn="0" w:oddVBand="0" w:evenVBand="0" w:oddHBand="0" w:evenHBand="0" w:firstRowFirstColumn="0" w:firstRowLastColumn="0" w:lastRowFirstColumn="0" w:lastRowLastColumn="0"/>
+            <w:tcW w:w="3485" w:type="dxa"/>
+          </w:tcPr>
+          <w:p>
+            <w:r>
+              <w:t>AU</w:t>
+            </w:r>
+          </w:p>
+        </w:tc>
+        <w:tc>
+          <w:tcPr>
+            <w:tcW w:w="3485" w:type="dxa"/>
+          </w:tcPr>
+          <w:p>
+            <w:pPr>
+              <w:cnfStyle w:val="000000100000" w:firstRow="0" w:lastRow="0" w:firstColumn="0" w:lastColumn="0" w:oddVBand="0" w:evenVBand="0" w:oddHBand="1" w:evenHBand="0" w:firstRowFirstColumn="0" w:firstRowLastColumn="0" w:lastRowFirstColumn="0" w:lastRowLastColumn="0"/>
+            </w:pPr>
+            <w:r>
+              <w:t>-</w:t>
+            </w:r>
+          </w:p>
+        </w:tc>
+        <w:tc>
+          <w:tcPr>
+            <w:tcW w:w="3486" w:type="dxa"/>
+          </w:tcPr>
+          <w:p>
+            <w:pPr>
+              <w:cnfStyle w:val="000000100000" w:firstRow="0" w:lastRow="0" w:firstColumn="0" w:lastColumn="0" w:oddVBand="0" w:evenVBand="0" w:oddHBand="1" w:evenHBand="0" w:firstRowFirstColumn="0" w:firstRowLastColumn="0" w:lastRowFirstColumn="0" w:lastRowLastColumn="0"/>
+            </w:pPr>
+            <w:r>
+              <w:t>-</w:t>
+            </w:r>
+          </w:p>
+        </w:tc>
+      </w:tr>
+      <w:tr>
+        <w:tc>
+          <w:tcPr>
+            <w:cnfStyle w:val="001000000000" w:firstRow="0" w:lastRow="0" w:firstColumn="1" w:lastColumn="0" w:oddVBand="0" w:evenVBand="0" w:oddHBand="0" w:evenHBand="0" w:firstRowFirstColumn="0" w:firstRowLastColumn="0" w:lastRowFirstColumn="0" w:lastRowLastColumn="0"/>
+            <w:tcW w:w="3485" w:type="dxa"/>
+          </w:tcPr>
+          <w:p>
+            <w:r>
+              <w:t xml:space="preserve">AP </w:t>
+            </w:r>
+          </w:p>
+        </w:tc>
+        <w:tc>
+          <w:tcPr>
+            <w:tcW w:w="3485" w:type="dxa"/>
+          </w:tcPr>
+          <w:p>
+            <w:pPr>
+              <w:cnfStyle w:val="000000000000" w:firstRow="0" w:lastRow="0" w:firstColumn="0" w:lastColumn="0" w:oddVBand="0" w:evenVBand="0" w:oddHBand="0" w:evenHBand="0" w:firstRowFirstColumn="0" w:firstRowLastColumn="0" w:lastRowFirstColumn="0" w:lastRowLastColumn="0"/>
+            </w:pPr>
+            <w:r>
+              <w:t>Atención primaria</w:t>
+            </w:r>
+          </w:p>
+        </w:tc>
+        <w:tc>
+          <w:tcPr>
+            <w:tcW w:w="3486" w:type="dxa"/>
+          </w:tcPr>
+          <w:p>
+            <w:pPr>
+              <w:autoSpaceDE w:val="0"/>
+              <w:autoSpaceDN w:val="0"/>
+              <w:adjustRightInd w:val="0"/>
+              <w:cnfStyle w:val="000000000000" w:firstRow="0" w:lastRow="0" w:firstColumn="0" w:lastColumn="0" w:oddVBand="0" w:evenVBand="0" w:oddHBand="0" w:evenHBand="0" w:firstRowFirstColumn="0" w:firstRowLastColumn="0" w:lastRowFirstColumn="0" w:lastRowLastColumn="0"/>
+              <w:rPr>
+                <w:rFonts w:ascii="Consolas" w:hAnsi="Consolas" w:cs="Consolas"/>
+                <w:sz w:val="20"/>
+                <w:szCs w:val="20"/>
+              </w:rPr>
+            </w:pPr>
+            <w:r>
+              <w:rPr>
+                <w:rFonts w:ascii="Consolas" w:hAnsi="Consolas" w:cs="Consolas"/>
+                <w:color w:val="000000"/>
+                <w:sz w:val="20"/>
+                <w:szCs w:val="20"/>
+              </w:rPr>
+              <w:t>Forma larga 1: antecedentes personales</w:t>
+            </w:r>
+          </w:p>
+          <w:p>
+            <w:pPr>
+              <w:autoSpaceDE w:val="0"/>
+              <w:autoSpaceDN w:val="0"/>
+              <w:adjustRightInd w:val="0"/>
+              <w:cnfStyle w:val="000000000000" w:firstRow="0" w:lastRow="0" w:firstColumn="0" w:lastColumn="0" w:oddVBand="0" w:evenVBand="0" w:oddHBand="0" w:evenHBand="0" w:firstRowFirstColumn="0" w:firstRowLastColumn="0" w:lastRowFirstColumn="0" w:lastRowLastColumn="0"/>
+              <w:rPr>
+                <w:rFonts w:ascii="Consolas" w:hAnsi="Consolas" w:cs="Consolas"/>
+                <w:sz w:val="20"/>
+                <w:szCs w:val="20"/>
+              </w:rPr>
+            </w:pPr>
+            <w:r>
+              <w:rPr>
+                <w:rFonts w:ascii="Consolas" w:hAnsi="Consolas" w:cs="Consolas"/>
+                <w:color w:val="000000"/>
+                <w:sz w:val="20"/>
+                <w:szCs w:val="20"/>
+              </w:rPr>
+              <w:t>Forma larga 2: anatomía patológica</w:t>
+            </w:r>
+          </w:p>
+          <w:p>
+            <w:pPr>
+              <w:autoSpaceDE w:val="0"/>
+              <w:autoSpaceDN w:val="0"/>
+              <w:adjustRightInd w:val="0"/>
+              <w:cnfStyle w:val="000000000000" w:firstRow="0" w:lastRow="0" w:firstColumn="0" w:lastColumn="0" w:oddVBand="0" w:evenVBand="0" w:oddHBand="0" w:evenHBand="0" w:firstRowFirstColumn="0" w:firstRowLastColumn="0" w:lastRowFirstColumn="0" w:lastRowLastColumn="0"/>
+              <w:rPr>
+                <w:rFonts w:ascii="Consolas" w:hAnsi="Consolas" w:cs="Consolas"/>
+                <w:sz w:val="20"/>
+                <w:szCs w:val="20"/>
+              </w:rPr>
+            </w:pPr>
+            <w:r>
+              <w:rPr>
+                <w:rFonts w:ascii="Consolas" w:hAnsi="Consolas" w:cs="Consolas"/>
+                <w:color w:val="000000"/>
+                <w:sz w:val="20"/>
+                <w:szCs w:val="20"/>
+              </w:rPr>
+              <w:t xml:space="preserve">Forma larga 3: </w:t>
+            </w:r>
+            <w:proofErr w:type="spellStart"/>
+            <w:r>
+              <w:rPr>
+                <w:rFonts w:ascii="Consolas" w:hAnsi="Consolas" w:cs="Consolas"/>
+                <w:color w:val="000000"/>
+                <w:sz w:val="20"/>
+                <w:szCs w:val="20"/>
+              </w:rPr>
+              <w:t>adriamicina</w:t>
+            </w:r>
+            <w:proofErr w:type="spellEnd"/>
+            <w:r>
+              <w:rPr>
+                <w:rFonts w:ascii="Consolas" w:hAnsi="Consolas" w:cs="Consolas"/>
+                <w:color w:val="000000"/>
+                <w:sz w:val="20"/>
+                <w:szCs w:val="20"/>
+              </w:rPr>
+              <w:t xml:space="preserve"> y cisplatino</w:t>
+            </w:r>
+          </w:p>
+          <w:p>
+            <w:pPr>
+              <w:autoSpaceDE w:val="0"/>
+              <w:autoSpaceDN w:val="0"/>
+              <w:adjustRightInd w:val="0"/>
+              <w:cnfStyle w:val="000000000000" w:firstRow="0" w:lastRow="0" w:firstColumn="0" w:lastColumn="0" w:oddVBand="0" w:evenVBand="0" w:oddHBand="0" w:evenHBand="0" w:firstRowFirstColumn="0" w:firstRowLastColumn="0" w:lastRowFirstColumn="0" w:lastRowLastColumn="0"/>
+              <w:rPr>
+                <w:rFonts w:ascii="Consolas" w:hAnsi="Consolas" w:cs="Consolas"/>
+                <w:sz w:val="20"/>
+                <w:szCs w:val="20"/>
+              </w:rPr>
+            </w:pPr>
+            <w:r>
+              <w:rPr>
+                <w:rFonts w:ascii="Consolas" w:hAnsi="Consolas" w:cs="Consolas"/>
+                <w:color w:val="000000"/>
+                <w:sz w:val="20"/>
+                <w:szCs w:val="20"/>
+              </w:rPr>
+              <w:t>Forma larga 4: auscultación pulmonar</w:t>
+            </w:r>
+          </w:p>
+          <w:p>
+            <w:pPr>
+              <w:autoSpaceDE w:val="0"/>
+              <w:autoSpaceDN w:val="0"/>
+              <w:adjustRightInd w:val="0"/>
+              <w:cnfStyle w:val="000000000000" w:firstRow="0" w:lastRow="0" w:firstColumn="0" w:lastColumn="0" w:oddVBand="0" w:evenVBand="0" w:oddHBand="0" w:evenHBand="0" w:firstRowFirstColumn="0" w:firstRowLastColumn="0" w:lastRowFirstColumn="0" w:lastRowLastColumn="0"/>
+              <w:rPr>
+                <w:rFonts w:ascii="Consolas" w:hAnsi="Consolas" w:cs="Consolas"/>
+                <w:sz w:val="20"/>
+                <w:szCs w:val="20"/>
+              </w:rPr>
+            </w:pPr>
+            <w:r>
+              <w:rPr>
+                <w:rFonts w:ascii="Consolas" w:hAnsi="Consolas" w:cs="Consolas"/>
+                <w:color w:val="000000"/>
+                <w:sz w:val="20"/>
+                <w:szCs w:val="20"/>
+              </w:rPr>
+              <w:t>Forma larga 5: antecedentes patológicos</w:t>
+            </w:r>
+          </w:p>
+          <w:p>
+            <w:pPr>
+              <w:autoSpaceDE w:val="0"/>
+              <w:autoSpaceDN w:val="0"/>
+              <w:adjustRightInd w:val="0"/>
+              <w:cnfStyle w:val="000000000000" w:firstRow="0" w:lastRow="0" w:firstColumn="0" w:lastColumn="0" w:oddVBand="0" w:evenVBand="0" w:oddHBand="0" w:evenHBand="0" w:firstRowFirstColumn="0" w:firstRowLastColumn="0" w:lastRowFirstColumn="0" w:lastRowLastColumn="0"/>
+              <w:rPr>
+                <w:rFonts w:ascii="Consolas" w:hAnsi="Consolas" w:cs="Consolas"/>
+                <w:sz w:val="20"/>
+                <w:szCs w:val="20"/>
+              </w:rPr>
+            </w:pPr>
+            <w:r>
+              <w:rPr>
+                <w:rFonts w:ascii="Consolas" w:hAnsi="Consolas" w:cs="Consolas"/>
+                <w:color w:val="000000"/>
+                <w:sz w:val="20"/>
+                <w:szCs w:val="20"/>
+              </w:rPr>
+              <w:t>Forma larga 6: auscultación y percusión</w:t>
+            </w:r>
+          </w:p>
+          <w:p>
+            <w:pPr>
+              <w:autoSpaceDE w:val="0"/>
+              <w:autoSpaceDN w:val="0"/>
+              <w:adjustRightInd w:val="0"/>
+              <w:cnfStyle w:val="000000000000" w:firstRow="0" w:lastRow="0" w:firstColumn="0" w:lastColumn="0" w:oddVBand="0" w:evenVBand="0" w:oddHBand="0" w:evenHBand="0" w:firstRowFirstColumn="0" w:firstRowLastColumn="0" w:lastRowFirstColumn="0" w:lastRowLastColumn="0"/>
+              <w:rPr>
+                <w:rFonts w:ascii="Consolas" w:hAnsi="Consolas" w:cs="Consolas"/>
+                <w:sz w:val="20"/>
+                <w:szCs w:val="20"/>
+              </w:rPr>
+            </w:pPr>
+            <w:r>
+              <w:rPr>
+                <w:rFonts w:ascii="Consolas" w:hAnsi="Consolas" w:cs="Consolas"/>
+                <w:color w:val="000000"/>
+                <w:sz w:val="20"/>
+                <w:szCs w:val="20"/>
+              </w:rPr>
+              <w:t>Forma larga 7: arteria pulmonar</w:t>
+            </w:r>
+          </w:p>
+          <w:p>
+            <w:pPr>
+              <w:autoSpaceDE w:val="0"/>
+              <w:autoSpaceDN w:val="0"/>
+              <w:adjustRightInd w:val="0"/>
+              <w:cnfStyle w:val="000000000000" w:firstRow="0" w:lastRow="0" w:firstColumn="0" w:lastColumn="0" w:oddVBand="0" w:evenVBand="0" w:oddHBand="0" w:evenHBand="0" w:firstRowFirstColumn="0" w:firstRowLastColumn="0" w:lastRowFirstColumn="0" w:lastRowLastColumn="0"/>
+              <w:rPr>
+                <w:rFonts w:ascii="Consolas" w:hAnsi="Consolas" w:cs="Consolas"/>
+                <w:sz w:val="20"/>
+                <w:szCs w:val="20"/>
+              </w:rPr>
+            </w:pPr>
+            <w:r>
+              <w:rPr>
+                <w:rFonts w:ascii="Consolas" w:hAnsi="Consolas" w:cs="Consolas"/>
+                <w:color w:val="000000"/>
+                <w:sz w:val="20"/>
+                <w:szCs w:val="20"/>
+              </w:rPr>
+              <w:t>Forma larga 8: atresia pulmonar</w:t>
+            </w:r>
+          </w:p>
+          <w:p>
+            <w:pPr>
+              <w:autoSpaceDE w:val="0"/>
+              <w:autoSpaceDN w:val="0"/>
+              <w:adjustRightInd w:val="0"/>
+              <w:cnfStyle w:val="000000000000" w:firstRow="0" w:lastRow="0" w:firstColumn="0" w:lastColumn="0" w:oddVBand="0" w:evenVBand="0" w:oddHBand="0" w:evenHBand="0" w:firstRowFirstColumn="0" w:firstRowLastColumn="0" w:lastRowFirstColumn="0" w:lastRowLastColumn="0"/>
+              <w:rPr>
+                <w:rFonts w:ascii="Consolas" w:hAnsi="Consolas" w:cs="Consolas"/>
+                <w:sz w:val="20"/>
+                <w:szCs w:val="20"/>
+              </w:rPr>
+            </w:pPr>
+            <w:r>
+              <w:rPr>
+                <w:rFonts w:ascii="Consolas" w:hAnsi="Consolas" w:cs="Consolas"/>
+                <w:color w:val="000000"/>
+                <w:sz w:val="20"/>
+                <w:szCs w:val="20"/>
+              </w:rPr>
+              <w:t>Forma larga 9: anteroposterior</w:t>
+            </w:r>
+          </w:p>
+          <w:p>
+            <w:pPr>
+              <w:cnfStyle w:val="000000000000" w:firstRow="0" w:lastRow="0" w:firstColumn="0" w:lastColumn="0" w:oddVBand="0" w:evenVBand="0" w:oddHBand="0" w:evenHBand="0" w:firstRowFirstColumn="0" w:firstRowLastColumn="0" w:lastRowFirstColumn="0" w:lastRowLastColumn="0"/>
+            </w:pPr>
+            <w:r>
+              <w:rPr>
+                <w:rFonts w:ascii="Consolas" w:hAnsi="Consolas" w:cs="Consolas"/>
+                <w:color w:val="000000"/>
+                <w:sz w:val="20"/>
+                <w:szCs w:val="20"/>
+              </w:rPr>
+              <w:t>Forma larga 10: asistencia primaria</w:t>
+            </w:r>
+          </w:p>
+        </w:tc>
+      </w:tr>
+    </w:tbl>
+    <w:p/>
     <w:sectPr>
       <w:pgSz w:w="11906" w:h="16838"/>
       <w:pgMar w:top="720" w:right="720" w:bottom="720" w:left="720" w:header="708" w:footer="708" w:gutter="0"/>
@@ -806,6 +1168,101 @@
       <w:szCs w:val="18"/>
     </w:rPr>
   </w:style>
+  <w:style w:type="table" w:styleId="Tablaconcuadrcula">
+    <w:name w:val="Table Grid"/>
+    <w:basedOn w:val="Tablanormal"/>
+    <w:uiPriority w:val="39"/>
+    <w:rsid w:val="00C75A2A"/>
+    <w:pPr>
+      <w:spacing w:after="0" w:line="240" w:lineRule="auto"/>
+    </w:pPr>
+    <w:tblPr>
+      <w:tblBorders>
+        <w:top w:val="single" w:sz="4" w:space="0" w:color="auto"/>
+        <w:left w:val="single" w:sz="4" w:space="0" w:color="auto"/>
+        <w:bottom w:val="single" w:sz="4" w:space="0" w:color="auto"/>
+        <w:right w:val="single" w:sz="4" w:space="0" w:color="auto"/>
+        <w:insideH w:val="single" w:sz="4" w:space="0" w:color="auto"/>
+        <w:insideV w:val="single" w:sz="4" w:space="0" w:color="auto"/>
+      </w:tblBorders>
+    </w:tblPr>
+  </w:style>
+  <w:style w:type="table" w:styleId="Tablaconcuadrcula4-nfasis5">
+    <w:name w:val="Grid Table 4 Accent 5"/>
+    <w:basedOn w:val="Tablanormal"/>
+    <w:uiPriority w:val="49"/>
+    <w:rsid w:val="00C75A2A"/>
+    <w:pPr>
+      <w:spacing w:after="0" w:line="240" w:lineRule="auto"/>
+    </w:pPr>
+    <w:tblPr>
+      <w:tblStyleRowBandSize w:val="1"/>
+      <w:tblStyleColBandSize w:val="1"/>
+      <w:tblBorders>
+        <w:top w:val="single" w:sz="4" w:space="0" w:color="9CC2E5" w:themeColor="accent5" w:themeTint="99"/>
+        <w:left w:val="single" w:sz="4" w:space="0" w:color="9CC2E5" w:themeColor="accent5" w:themeTint="99"/>
+        <w:bottom w:val="single" w:sz="4" w:space="0" w:color="9CC2E5" w:themeColor="accent5" w:themeTint="99"/>
+        <w:right w:val="single" w:sz="4" w:space="0" w:color="9CC2E5" w:themeColor="accent5" w:themeTint="99"/>
+        <w:insideH w:val="single" w:sz="4" w:space="0" w:color="9CC2E5" w:themeColor="accent5" w:themeTint="99"/>
+        <w:insideV w:val="single" w:sz="4" w:space="0" w:color="9CC2E5" w:themeColor="accent5" w:themeTint="99"/>
+      </w:tblBorders>
+    </w:tblPr>
+    <w:tblStylePr w:type="firstRow">
+      <w:rPr>
+        <w:b/>
+        <w:bCs/>
+        <w:color w:val="FFFFFF" w:themeColor="background1"/>
+      </w:rPr>
+      <w:tblPr/>
+      <w:tcPr>
+        <w:tcBorders>
+          <w:top w:val="single" w:sz="4" w:space="0" w:color="5B9BD5" w:themeColor="accent5"/>
+          <w:left w:val="single" w:sz="4" w:space="0" w:color="5B9BD5" w:themeColor="accent5"/>
+          <w:bottom w:val="single" w:sz="4" w:space="0" w:color="5B9BD5" w:themeColor="accent5"/>
+          <w:right w:val="single" w:sz="4" w:space="0" w:color="5B9BD5" w:themeColor="accent5"/>
+          <w:insideH w:val="nil"/>
+          <w:insideV w:val="nil"/>
+        </w:tcBorders>
+        <w:shd w:val="clear" w:color="auto" w:fill="5B9BD5" w:themeFill="accent5"/>
+      </w:tcPr>
+    </w:tblStylePr>
+    <w:tblStylePr w:type="lastRow">
+      <w:rPr>
+        <w:b/>
+        <w:bCs/>
+      </w:rPr>
+      <w:tblPr/>
+      <w:tcPr>
+        <w:tcBorders>
+          <w:top w:val="double" w:sz="4" w:space="0" w:color="5B9BD5" w:themeColor="accent5"/>
+        </w:tcBorders>
+      </w:tcPr>
+    </w:tblStylePr>
+    <w:tblStylePr w:type="firstCol">
+      <w:rPr>
+        <w:b/>
+        <w:bCs/>
+      </w:rPr>
+    </w:tblStylePr>
+    <w:tblStylePr w:type="lastCol">
+      <w:rPr>
+        <w:b/>
+        <w:bCs/>
+      </w:rPr>
+    </w:tblStylePr>
+    <w:tblStylePr w:type="band1Vert">
+      <w:tblPr/>
+      <w:tcPr>
+        <w:shd w:val="clear" w:color="auto" w:fill="DEEAF6" w:themeFill="accent5" w:themeFillTint="33"/>
+      </w:tcPr>
+    </w:tblStylePr>
+    <w:tblStylePr w:type="band1Horz">
+      <w:tblPr/>
+      <w:tcPr>
+        <w:shd w:val="clear" w:color="auto" w:fill="DEEAF6" w:themeFill="accent5" w:themeFillTint="33"/>
+      </w:tcPr>
+    </w:tblStylePr>
+  </w:style>
 </w:styles>
 </file>
 

</xml_diff>